<commit_message>
Atualizando sumário, introdução, objetivo, como funciona e exemplos finzalizados
</commit_message>
<xml_diff>
--- a/Sistema de controle de objetivos.docx
+++ b/Sistema de controle de objetivos.docx
@@ -1076,134 +1076,33 @@
         <w:suppressLineNumbers w:val="0"/>
         <w:bidi w:val="0"/>
         <w:spacing w:before="0" w:beforeAutospacing="0" w:after="160" w:afterAutospacing="0" w:line="15" w:lineRule="atLeast"/>
-        <w:jc w:val="center"/>
-        <w:rPr>
-          <w:rFonts w:hint="default" w:ascii="Arial" w:hAnsi="Arial" w:cs="Arial"/>
-          <w:i w:val="0"/>
-          <w:iCs w:val="0"/>
-          <w:color w:val="000000"/>
-          <w:sz w:val="24"/>
-          <w:szCs w:val="24"/>
-          <w:u w:val="none"/>
-          <w:vertAlign w:val="baseline"/>
-          <w:lang w:val="pt-BR"/>
-        </w:rPr>
-      </w:pPr>
-    </w:p>
-    <w:p>
-      <w:pPr>
-        <w:pStyle w:val="4"/>
-        <w:keepNext w:val="0"/>
-        <w:keepLines w:val="0"/>
-        <w:widowControl/>
-        <w:suppressLineNumbers w:val="0"/>
-        <w:bidi w:val="0"/>
-        <w:spacing w:before="0" w:beforeAutospacing="0" w:after="160" w:afterAutospacing="0" w:line="15" w:lineRule="atLeast"/>
-        <w:jc w:val="center"/>
-        <w:rPr>
-          <w:rFonts w:hint="default" w:ascii="Arial" w:hAnsi="Arial" w:cs="Arial"/>
-          <w:i w:val="0"/>
-          <w:iCs w:val="0"/>
-          <w:color w:val="000000"/>
-          <w:sz w:val="24"/>
-          <w:szCs w:val="24"/>
-          <w:u w:val="none"/>
-          <w:vertAlign w:val="baseline"/>
-          <w:lang w:val="pt-BR"/>
-        </w:rPr>
-      </w:pPr>
-    </w:p>
-    <w:p>
-      <w:pPr>
-        <w:pStyle w:val="4"/>
-        <w:keepNext w:val="0"/>
-        <w:keepLines w:val="0"/>
-        <w:widowControl/>
-        <w:suppressLineNumbers w:val="0"/>
-        <w:bidi w:val="0"/>
-        <w:spacing w:before="0" w:beforeAutospacing="0" w:after="160" w:afterAutospacing="0" w:line="15" w:lineRule="atLeast"/>
-        <w:jc w:val="center"/>
-        <w:rPr>
-          <w:rFonts w:hint="default" w:ascii="Arial" w:hAnsi="Arial" w:cs="Arial"/>
-          <w:i w:val="0"/>
-          <w:iCs w:val="0"/>
-          <w:color w:val="000000"/>
-          <w:sz w:val="24"/>
-          <w:szCs w:val="24"/>
-          <w:u w:val="none"/>
-          <w:vertAlign w:val="baseline"/>
-          <w:lang w:val="pt-BR"/>
-        </w:rPr>
-      </w:pPr>
-    </w:p>
-    <w:p>
-      <w:pPr>
-        <w:pStyle w:val="4"/>
-        <w:keepNext w:val="0"/>
-        <w:keepLines w:val="0"/>
-        <w:widowControl/>
-        <w:suppressLineNumbers w:val="0"/>
-        <w:bidi w:val="0"/>
-        <w:spacing w:before="0" w:beforeAutospacing="0" w:after="160" w:afterAutospacing="0" w:line="15" w:lineRule="atLeast"/>
-        <w:jc w:val="center"/>
-        <w:rPr>
-          <w:rFonts w:hint="default" w:ascii="Arial" w:hAnsi="Arial" w:cs="Arial"/>
-          <w:i w:val="0"/>
-          <w:iCs w:val="0"/>
-          <w:color w:val="000000"/>
-          <w:sz w:val="24"/>
-          <w:szCs w:val="24"/>
-          <w:u w:val="none"/>
-          <w:vertAlign w:val="baseline"/>
-          <w:lang w:val="pt-BR"/>
-        </w:rPr>
-      </w:pPr>
-    </w:p>
-    <w:p>
-      <w:pPr>
-        <w:pStyle w:val="4"/>
-        <w:keepNext w:val="0"/>
-        <w:keepLines w:val="0"/>
-        <w:widowControl/>
-        <w:suppressLineNumbers w:val="0"/>
-        <w:bidi w:val="0"/>
-        <w:spacing w:before="0" w:beforeAutospacing="0" w:after="160" w:afterAutospacing="0" w:line="15" w:lineRule="atLeast"/>
-        <w:jc w:val="center"/>
-        <w:rPr>
-          <w:rFonts w:hint="default" w:ascii="Arial" w:hAnsi="Arial" w:cs="Arial"/>
-          <w:i w:val="0"/>
-          <w:iCs w:val="0"/>
-          <w:color w:val="000000"/>
-          <w:sz w:val="24"/>
-          <w:szCs w:val="24"/>
-          <w:u w:val="none"/>
-          <w:vertAlign w:val="baseline"/>
-          <w:lang w:val="pt-BR"/>
-        </w:rPr>
-      </w:pPr>
-    </w:p>
-    <w:p>
-      <w:pPr>
-        <w:pStyle w:val="4"/>
-        <w:keepNext w:val="0"/>
-        <w:keepLines w:val="0"/>
-        <w:widowControl/>
-        <w:suppressLineNumbers w:val="0"/>
-        <w:bidi w:val="0"/>
-        <w:spacing w:before="0" w:beforeAutospacing="0" w:after="160" w:afterAutospacing="0" w:line="15" w:lineRule="atLeast"/>
-        <w:jc w:val="center"/>
-        <w:rPr>
-          <w:rFonts w:hint="default" w:ascii="Arial" w:hAnsi="Arial" w:cs="Arial"/>
-          <w:i w:val="0"/>
-          <w:iCs w:val="0"/>
-          <w:color w:val="000000"/>
-          <w:sz w:val="24"/>
-          <w:szCs w:val="24"/>
-          <w:u w:val="none"/>
-          <w:vertAlign w:val="baseline"/>
-          <w:lang w:val="pt-BR"/>
-        </w:rPr>
-      </w:pPr>
+        <w:jc w:val="left"/>
+        <w:rPr>
+          <w:rFonts w:hint="default" w:ascii="Arial" w:hAnsi="Arial" w:cs="Arial"/>
+          <w:i w:val="0"/>
+          <w:iCs w:val="0"/>
+          <w:color w:val="000000"/>
+          <w:sz w:val="24"/>
+          <w:szCs w:val="24"/>
+          <w:u w:val="none"/>
+          <w:vertAlign w:val="baseline"/>
+          <w:lang w:val="pt-BR"/>
+        </w:rPr>
+      </w:pPr>
+      <w:r>
+        <w:rPr>
+          <w:rFonts w:hint="default" w:ascii="Arial" w:hAnsi="Arial" w:cs="Arial"/>
+          <w:i w:val="0"/>
+          <w:iCs w:val="0"/>
+          <w:color w:val="000000"/>
+          <w:sz w:val="24"/>
+          <w:szCs w:val="24"/>
+          <w:u w:val="none"/>
+          <w:vertAlign w:val="baseline"/>
+          <w:lang w:val="pt-BR"/>
+        </w:rPr>
+        <w:t xml:space="preserve">  Objetivo:........................................................................................................ 3</w:t>
+      </w:r>
     </w:p>
     <w:p>
       <w:pPr>
@@ -1227,40 +1126,184 @@
           <w:lang w:val="pt-BR"/>
         </w:rPr>
       </w:pPr>
-    </w:p>
-    <w:p>
-      <w:pPr>
-        <w:pStyle w:val="4"/>
-        <w:keepNext w:val="0"/>
-        <w:keepLines w:val="0"/>
-        <w:widowControl/>
-        <w:suppressLineNumbers w:val="0"/>
-        <w:bidi w:val="0"/>
-        <w:spacing w:before="0" w:beforeAutospacing="0" w:after="160" w:afterAutospacing="0" w:line="15" w:lineRule="atLeast"/>
-        <w:jc w:val="center"/>
-        <w:rPr>
-          <w:rFonts w:hint="default" w:ascii="Arial" w:hAnsi="Arial" w:cs="Arial"/>
-          <w:i w:val="0"/>
-          <w:iCs w:val="0"/>
-          <w:color w:val="000000"/>
-          <w:sz w:val="24"/>
-          <w:szCs w:val="24"/>
-          <w:u w:val="none"/>
-          <w:vertAlign w:val="baseline"/>
-          <w:lang w:val="pt-BR"/>
-        </w:rPr>
-      </w:pPr>
-    </w:p>
-    <w:p>
-      <w:pPr>
-        <w:pStyle w:val="4"/>
-        <w:keepNext w:val="0"/>
-        <w:keepLines w:val="0"/>
-        <w:widowControl/>
-        <w:suppressLineNumbers w:val="0"/>
-        <w:bidi w:val="0"/>
-        <w:spacing w:before="0" w:beforeAutospacing="0" w:after="160" w:afterAutospacing="0" w:line="15" w:lineRule="atLeast"/>
-        <w:jc w:val="center"/>
+      <w:r>
+        <w:rPr>
+          <w:rFonts w:hint="default" w:ascii="Arial" w:hAnsi="Arial" w:cs="Arial"/>
+          <w:i w:val="0"/>
+          <w:iCs w:val="0"/>
+          <w:color w:val="000000"/>
+          <w:sz w:val="24"/>
+          <w:szCs w:val="24"/>
+          <w:u w:val="none"/>
+          <w:vertAlign w:val="baseline"/>
+          <w:lang w:val="pt-BR"/>
+        </w:rPr>
+        <w:t xml:space="preserve">  Como funciona:..............................................................................................3</w:t>
+      </w:r>
+    </w:p>
+    <w:p>
+      <w:pPr>
+        <w:pStyle w:val="4"/>
+        <w:keepNext w:val="0"/>
+        <w:keepLines w:val="0"/>
+        <w:widowControl/>
+        <w:suppressLineNumbers w:val="0"/>
+        <w:bidi w:val="0"/>
+        <w:spacing w:before="0" w:beforeAutospacing="0" w:after="160" w:afterAutospacing="0" w:line="15" w:lineRule="atLeast"/>
+        <w:ind w:firstLine="120" w:firstLineChars="50"/>
+        <w:jc w:val="both"/>
+        <w:rPr>
+          <w:rFonts w:hint="default" w:ascii="Arial" w:hAnsi="Arial" w:cs="Arial"/>
+          <w:i w:val="0"/>
+          <w:iCs w:val="0"/>
+          <w:color w:val="000000"/>
+          <w:sz w:val="24"/>
+          <w:szCs w:val="24"/>
+          <w:u w:val="none"/>
+          <w:vertAlign w:val="baseline"/>
+          <w:lang w:val="pt-BR"/>
+        </w:rPr>
+      </w:pPr>
+      <w:r>
+        <w:rPr>
+          <w:rFonts w:hint="default" w:ascii="Arial" w:hAnsi="Arial" w:cs="Arial"/>
+          <w:i w:val="0"/>
+          <w:iCs w:val="0"/>
+          <w:color w:val="000000"/>
+          <w:sz w:val="24"/>
+          <w:szCs w:val="24"/>
+          <w:u w:val="none"/>
+          <w:vertAlign w:val="baseline"/>
+          <w:lang w:val="pt-BR"/>
+        </w:rPr>
+        <w:t>Exemplo de uso do sistema:...........................................................................4</w:t>
+      </w:r>
+    </w:p>
+    <w:p>
+      <w:pPr>
+        <w:pStyle w:val="4"/>
+        <w:keepNext w:val="0"/>
+        <w:keepLines w:val="0"/>
+        <w:widowControl/>
+        <w:suppressLineNumbers w:val="0"/>
+        <w:bidi w:val="0"/>
+        <w:spacing w:before="0" w:beforeAutospacing="0" w:after="160" w:afterAutospacing="0" w:line="15" w:lineRule="atLeast"/>
+        <w:jc w:val="center"/>
+        <w:rPr>
+          <w:rFonts w:hint="default" w:ascii="Arial" w:hAnsi="Arial" w:cs="Arial"/>
+          <w:i w:val="0"/>
+          <w:iCs w:val="0"/>
+          <w:color w:val="000000"/>
+          <w:sz w:val="24"/>
+          <w:szCs w:val="24"/>
+          <w:u w:val="none"/>
+          <w:vertAlign w:val="baseline"/>
+          <w:lang w:val="pt-BR"/>
+        </w:rPr>
+      </w:pPr>
+    </w:p>
+    <w:p>
+      <w:pPr>
+        <w:pStyle w:val="4"/>
+        <w:keepNext w:val="0"/>
+        <w:keepLines w:val="0"/>
+        <w:widowControl/>
+        <w:suppressLineNumbers w:val="0"/>
+        <w:bidi w:val="0"/>
+        <w:spacing w:before="0" w:beforeAutospacing="0" w:after="160" w:afterAutospacing="0" w:line="15" w:lineRule="atLeast"/>
+        <w:jc w:val="center"/>
+        <w:rPr>
+          <w:rFonts w:hint="default" w:ascii="Arial" w:hAnsi="Arial" w:cs="Arial"/>
+          <w:i w:val="0"/>
+          <w:iCs w:val="0"/>
+          <w:color w:val="000000"/>
+          <w:sz w:val="24"/>
+          <w:szCs w:val="24"/>
+          <w:u w:val="none"/>
+          <w:vertAlign w:val="baseline"/>
+          <w:lang w:val="pt-BR"/>
+        </w:rPr>
+      </w:pPr>
+    </w:p>
+    <w:p>
+      <w:pPr>
+        <w:pStyle w:val="4"/>
+        <w:keepNext w:val="0"/>
+        <w:keepLines w:val="0"/>
+        <w:widowControl/>
+        <w:suppressLineNumbers w:val="0"/>
+        <w:bidi w:val="0"/>
+        <w:spacing w:before="0" w:beforeAutospacing="0" w:after="160" w:afterAutospacing="0" w:line="15" w:lineRule="atLeast"/>
+        <w:jc w:val="center"/>
+        <w:rPr>
+          <w:rFonts w:hint="default" w:ascii="Arial" w:hAnsi="Arial" w:cs="Arial"/>
+          <w:i w:val="0"/>
+          <w:iCs w:val="0"/>
+          <w:color w:val="000000"/>
+          <w:sz w:val="24"/>
+          <w:szCs w:val="24"/>
+          <w:u w:val="none"/>
+          <w:vertAlign w:val="baseline"/>
+          <w:lang w:val="pt-BR"/>
+        </w:rPr>
+      </w:pPr>
+    </w:p>
+    <w:p>
+      <w:pPr>
+        <w:pStyle w:val="4"/>
+        <w:keepNext w:val="0"/>
+        <w:keepLines w:val="0"/>
+        <w:widowControl/>
+        <w:suppressLineNumbers w:val="0"/>
+        <w:bidi w:val="0"/>
+        <w:spacing w:before="0" w:beforeAutospacing="0" w:after="160" w:afterAutospacing="0" w:line="15" w:lineRule="atLeast"/>
+        <w:jc w:val="center"/>
+        <w:rPr>
+          <w:rFonts w:hint="default" w:ascii="Arial" w:hAnsi="Arial" w:cs="Arial"/>
+          <w:i w:val="0"/>
+          <w:iCs w:val="0"/>
+          <w:color w:val="000000"/>
+          <w:sz w:val="24"/>
+          <w:szCs w:val="24"/>
+          <w:u w:val="none"/>
+          <w:vertAlign w:val="baseline"/>
+          <w:lang w:val="pt-BR"/>
+        </w:rPr>
+      </w:pPr>
+    </w:p>
+    <w:p>
+      <w:pPr>
+        <w:pStyle w:val="4"/>
+        <w:keepNext w:val="0"/>
+        <w:keepLines w:val="0"/>
+        <w:widowControl/>
+        <w:suppressLineNumbers w:val="0"/>
+        <w:bidi w:val="0"/>
+        <w:spacing w:before="0" w:beforeAutospacing="0" w:after="160" w:afterAutospacing="0" w:line="15" w:lineRule="atLeast"/>
+        <w:jc w:val="both"/>
+        <w:rPr>
+          <w:rFonts w:hint="default" w:ascii="Arial" w:hAnsi="Arial" w:cs="Arial"/>
+          <w:i w:val="0"/>
+          <w:iCs w:val="0"/>
+          <w:color w:val="000000"/>
+          <w:sz w:val="24"/>
+          <w:szCs w:val="24"/>
+          <w:u w:val="none"/>
+          <w:vertAlign w:val="baseline"/>
+          <w:lang w:val="pt-BR"/>
+        </w:rPr>
+      </w:pPr>
+    </w:p>
+    <w:p>
+      <w:pPr>
+        <w:pStyle w:val="4"/>
+        <w:keepNext w:val="0"/>
+        <w:keepLines w:val="0"/>
+        <w:widowControl/>
+        <w:suppressLineNumbers w:val="0"/>
+        <w:bidi w:val="0"/>
+        <w:spacing w:before="0" w:beforeAutospacing="0" w:after="160" w:afterAutospacing="0" w:line="15" w:lineRule="atLeast"/>
+        <w:jc w:val="both"/>
         <w:rPr>
           <w:rFonts w:hint="default" w:ascii="Arial" w:hAnsi="Arial" w:cs="Arial"/>
           <w:i w:val="0"/>
@@ -1698,6 +1741,7 @@
     <w:p>
       <w:pPr>
         <w:numPr>
+          <w:ilvl w:val="0"/>
           <w:numId w:val="0"/>
         </w:numPr>
         <w:jc w:val="center"/>
@@ -1763,6 +1807,14 @@
           <w:lang w:val="pt-BR"/>
         </w:rPr>
         <w:tab/>
+      </w:r>
+      <w:r>
+        <w:rPr>
+          <w:rFonts w:hint="default" w:ascii="Arial" w:hAnsi="Arial" w:cs="Arial"/>
+          <w:sz w:val="24"/>
+          <w:szCs w:val="24"/>
+          <w:lang w:val="pt-BR"/>
+        </w:rPr>
         <w:t>Porém, fora da área de uma organização ou empresa grandes, muitos negócios simples ou pessoas tentam estabelecer metas, objetivos, como realiza-los, qual seu problema principal e como simplica-lo.</w:t>
       </w:r>
     </w:p>
@@ -1930,6 +1982,7 @@
     <w:p>
       <w:pPr>
         <w:numPr>
+          <w:ilvl w:val="0"/>
           <w:numId w:val="0"/>
         </w:numPr>
         <w:jc w:val="center"/>
@@ -1947,6 +2000,7 @@
     <w:p>
       <w:pPr>
         <w:numPr>
+          <w:ilvl w:val="0"/>
           <w:numId w:val="0"/>
         </w:numPr>
         <w:jc w:val="center"/>
@@ -1964,6 +2018,7 @@
     <w:p>
       <w:pPr>
         <w:numPr>
+          <w:ilvl w:val="0"/>
           <w:numId w:val="0"/>
         </w:numPr>
         <w:jc w:val="left"/>
@@ -2005,6 +2060,7 @@
     <w:p>
       <w:pPr>
         <w:numPr>
+          <w:ilvl w:val="0"/>
           <w:numId w:val="0"/>
         </w:numPr>
         <w:jc w:val="left"/>
@@ -2029,12 +2085,24 @@
           <w:lang w:val="pt-BR"/>
         </w:rPr>
         <w:tab/>
+      </w:r>
+      <w:r>
+        <w:rPr>
+          <w:rFonts w:hint="default" w:ascii="Arial" w:hAnsi="Arial" w:cs="Arial"/>
+          <w:b w:val="0"/>
+          <w:bCs w:val="0"/>
+          <w:sz w:val="24"/>
+          <w:szCs w:val="24"/>
+          <w:u w:val="none"/>
+          <w:lang w:val="pt-BR"/>
+        </w:rPr>
         <w:t>O usuário realiza seu cadastro de usuário, logo o usuário cria um tópico de matérias, especificando as áreas da qual serão seu foco, em seguida cria um tópico de conteúdo, aonde especifica quais serão as problemáticas a serem resolvidas dentro da matéria, após isso, o usuário estabelece os objetivos a serem alcançados dentro da problemática, podendo ser em períodos  de tempos ou em quantidade, por fim se estabelece os resultados-chaves, aonde o usuário define de como realizará seus objetivos.</w:t>
       </w:r>
     </w:p>
     <w:p>
       <w:pPr>
         <w:numPr>
+          <w:ilvl w:val="0"/>
           <w:numId w:val="0"/>
         </w:numPr>
         <w:jc w:val="left"/>
@@ -2236,6 +2304,12 @@
           <w:lang w:val="pt-BR"/>
         </w:rPr>
         <w:tab/>
+      </w:r>
+      <w:r>
+        <w:rPr>
+          <w:rFonts w:hint="default" w:ascii="Arial" w:hAnsi="Arial" w:cs="Arial"/>
+          <w:lang w:val="pt-BR"/>
+        </w:rPr>
         <w:t>O usuário abre o software, em seguida acessa seu login, logo cria uma matéria/assunto = Matemática, em seguida o usuário específica o conteúdo = Matrizes, após, o usuário define o objetivo = Terminar cursos de matrizes/Atividades de apostila até o fim de semana, logo em seguida o usuário estabelece as chaves, de que forma realizará os objetivos, as chaves podem ser mais de uma ou uma única = 1°- estudar o assunto 2 horas por dia, 2° completar 2 atividades da apostila a cada dia.</w:t>
       </w:r>
     </w:p>
@@ -2275,6 +2349,12 @@
           <w:lang w:val="pt-BR"/>
         </w:rPr>
         <w:tab/>
+      </w:r>
+      <w:r>
+        <w:rPr>
+          <w:rFonts w:hint="default" w:ascii="Arial" w:hAnsi="Arial" w:cs="Arial"/>
+          <w:lang w:val="pt-BR"/>
+        </w:rPr>
         <w:t xml:space="preserve"> </w:t>
       </w:r>
     </w:p>
@@ -2508,420 +2588,6 @@
           <w:vertAlign w:val="baseline"/>
           <w:lang w:val="pt-BR"/>
         </w:rPr>
-        <w:t>3</w:t>
-      </w:r>
-    </w:p>
-    <w:p>
-      <w:pPr>
-        <w:jc w:val="center"/>
-        <w:rPr>
-          <w:rFonts w:hint="default" w:ascii="Arial" w:hAnsi="Arial" w:cs="Arial"/>
-        </w:rPr>
-      </w:pPr>
-    </w:p>
-    <w:p>
-      <w:pPr>
-        <w:rPr>
-          <w:rFonts w:hint="default" w:ascii="Arial" w:hAnsi="Arial" w:cs="Arial"/>
-        </w:rPr>
-      </w:pPr>
-    </w:p>
-    <w:p>
-      <w:pPr>
-        <w:rPr>
-          <w:rFonts w:hint="default" w:ascii="Arial" w:hAnsi="Arial" w:cs="Arial"/>
-        </w:rPr>
-      </w:pPr>
-    </w:p>
-    <w:p>
-      <w:pPr>
-        <w:rPr>
-          <w:rFonts w:hint="default" w:ascii="Arial" w:hAnsi="Arial" w:cs="Arial"/>
-        </w:rPr>
-      </w:pPr>
-    </w:p>
-    <w:p>
-      <w:pPr>
-        <w:rPr>
-          <w:rFonts w:hint="default" w:ascii="Arial" w:hAnsi="Arial" w:cs="Arial"/>
-        </w:rPr>
-      </w:pPr>
-    </w:p>
-    <w:p>
-      <w:pPr>
-        <w:rPr>
-          <w:rFonts w:hint="default" w:ascii="Arial" w:hAnsi="Arial" w:cs="Arial"/>
-        </w:rPr>
-      </w:pPr>
-    </w:p>
-    <w:p>
-      <w:pPr>
-        <w:rPr>
-          <w:rFonts w:hint="default" w:ascii="Arial" w:hAnsi="Arial" w:cs="Arial"/>
-        </w:rPr>
-      </w:pPr>
-    </w:p>
-    <w:p>
-      <w:pPr>
-        <w:rPr>
-          <w:rFonts w:hint="default" w:ascii="Arial" w:hAnsi="Arial" w:cs="Arial"/>
-        </w:rPr>
-      </w:pPr>
-    </w:p>
-    <w:p>
-      <w:pPr>
-        <w:rPr>
-          <w:rFonts w:hint="default" w:ascii="Arial" w:hAnsi="Arial" w:cs="Arial"/>
-        </w:rPr>
-      </w:pPr>
-    </w:p>
-    <w:p>
-      <w:pPr>
-        <w:rPr>
-          <w:rFonts w:hint="default" w:ascii="Arial" w:hAnsi="Arial" w:cs="Arial"/>
-        </w:rPr>
-      </w:pPr>
-    </w:p>
-    <w:p>
-      <w:pPr>
-        <w:rPr>
-          <w:rFonts w:hint="default" w:ascii="Arial" w:hAnsi="Arial" w:cs="Arial"/>
-        </w:rPr>
-      </w:pPr>
-    </w:p>
-    <w:p>
-      <w:pPr>
-        <w:rPr>
-          <w:rFonts w:hint="default" w:ascii="Arial" w:hAnsi="Arial" w:cs="Arial"/>
-        </w:rPr>
-      </w:pPr>
-    </w:p>
-    <w:p>
-      <w:pPr>
-        <w:rPr>
-          <w:rFonts w:hint="default" w:ascii="Arial" w:hAnsi="Arial" w:cs="Arial"/>
-        </w:rPr>
-      </w:pPr>
-    </w:p>
-    <w:p>
-      <w:pPr>
-        <w:rPr>
-          <w:rFonts w:hint="default" w:ascii="Arial" w:hAnsi="Arial" w:cs="Arial"/>
-        </w:rPr>
-      </w:pPr>
-    </w:p>
-    <w:p>
-      <w:pPr>
-        <w:rPr>
-          <w:rFonts w:hint="default" w:ascii="Arial" w:hAnsi="Arial" w:cs="Arial"/>
-        </w:rPr>
-      </w:pPr>
-    </w:p>
-    <w:p>
-      <w:pPr>
-        <w:rPr>
-          <w:rFonts w:hint="default" w:ascii="Arial" w:hAnsi="Arial" w:cs="Arial"/>
-        </w:rPr>
-      </w:pPr>
-    </w:p>
-    <w:p>
-      <w:pPr>
-        <w:rPr>
-          <w:rFonts w:hint="default" w:ascii="Arial" w:hAnsi="Arial" w:cs="Arial"/>
-        </w:rPr>
-      </w:pPr>
-    </w:p>
-    <w:p>
-      <w:pPr>
-        <w:rPr>
-          <w:rFonts w:hint="default" w:ascii="Arial" w:hAnsi="Arial" w:cs="Arial"/>
-        </w:rPr>
-      </w:pPr>
-    </w:p>
-    <w:p>
-      <w:pPr>
-        <w:rPr>
-          <w:rFonts w:hint="default" w:ascii="Arial" w:hAnsi="Arial" w:cs="Arial"/>
-        </w:rPr>
-      </w:pPr>
-    </w:p>
-    <w:p>
-      <w:pPr>
-        <w:rPr>
-          <w:rFonts w:hint="default" w:ascii="Arial" w:hAnsi="Arial" w:cs="Arial"/>
-        </w:rPr>
-      </w:pPr>
-    </w:p>
-    <w:p>
-      <w:pPr>
-        <w:rPr>
-          <w:rFonts w:hint="default" w:ascii="Arial" w:hAnsi="Arial" w:cs="Arial"/>
-        </w:rPr>
-      </w:pPr>
-    </w:p>
-    <w:p>
-      <w:pPr>
-        <w:rPr>
-          <w:rFonts w:hint="default" w:ascii="Arial" w:hAnsi="Arial" w:cs="Arial"/>
-        </w:rPr>
-      </w:pPr>
-    </w:p>
-    <w:p>
-      <w:pPr>
-        <w:rPr>
-          <w:rFonts w:hint="default" w:ascii="Arial" w:hAnsi="Arial" w:cs="Arial"/>
-        </w:rPr>
-      </w:pPr>
-    </w:p>
-    <w:p>
-      <w:pPr>
-        <w:rPr>
-          <w:rFonts w:hint="default" w:ascii="Arial" w:hAnsi="Arial" w:cs="Arial"/>
-        </w:rPr>
-      </w:pPr>
-    </w:p>
-    <w:p>
-      <w:pPr>
-        <w:rPr>
-          <w:rFonts w:hint="default" w:ascii="Arial" w:hAnsi="Arial" w:cs="Arial"/>
-        </w:rPr>
-      </w:pPr>
-    </w:p>
-    <w:p>
-      <w:pPr>
-        <w:rPr>
-          <w:rFonts w:hint="default" w:ascii="Arial" w:hAnsi="Arial" w:cs="Arial"/>
-        </w:rPr>
-      </w:pPr>
-    </w:p>
-    <w:p>
-      <w:pPr>
-        <w:rPr>
-          <w:rFonts w:hint="default" w:ascii="Arial" w:hAnsi="Arial" w:cs="Arial"/>
-        </w:rPr>
-      </w:pPr>
-    </w:p>
-    <w:p>
-      <w:pPr>
-        <w:rPr>
-          <w:rFonts w:hint="default" w:ascii="Arial" w:hAnsi="Arial" w:cs="Arial"/>
-        </w:rPr>
-      </w:pPr>
-    </w:p>
-    <w:p>
-      <w:pPr>
-        <w:rPr>
-          <w:rFonts w:hint="default" w:ascii="Arial" w:hAnsi="Arial" w:cs="Arial"/>
-        </w:rPr>
-      </w:pPr>
-    </w:p>
-    <w:p>
-      <w:pPr>
-        <w:rPr>
-          <w:rFonts w:hint="default" w:ascii="Arial" w:hAnsi="Arial" w:cs="Arial"/>
-        </w:rPr>
-      </w:pPr>
-    </w:p>
-    <w:p>
-      <w:pPr>
-        <w:rPr>
-          <w:rFonts w:hint="default" w:ascii="Arial" w:hAnsi="Arial" w:cs="Arial"/>
-        </w:rPr>
-      </w:pPr>
-    </w:p>
-    <w:p>
-      <w:pPr>
-        <w:rPr>
-          <w:rFonts w:hint="default" w:ascii="Arial" w:hAnsi="Arial" w:cs="Arial"/>
-        </w:rPr>
-      </w:pPr>
-    </w:p>
-    <w:p>
-      <w:pPr>
-        <w:rPr>
-          <w:rFonts w:hint="default" w:ascii="Arial" w:hAnsi="Arial" w:cs="Arial"/>
-        </w:rPr>
-      </w:pPr>
-    </w:p>
-    <w:p>
-      <w:pPr>
-        <w:rPr>
-          <w:rFonts w:hint="default" w:ascii="Arial" w:hAnsi="Arial" w:cs="Arial"/>
-        </w:rPr>
-      </w:pPr>
-    </w:p>
-    <w:p>
-      <w:pPr>
-        <w:rPr>
-          <w:rFonts w:hint="default" w:ascii="Arial" w:hAnsi="Arial" w:cs="Arial"/>
-        </w:rPr>
-      </w:pPr>
-    </w:p>
-    <w:p>
-      <w:pPr>
-        <w:rPr>
-          <w:rFonts w:hint="default" w:ascii="Arial" w:hAnsi="Arial" w:cs="Arial"/>
-        </w:rPr>
-      </w:pPr>
-    </w:p>
-    <w:p>
-      <w:pPr>
-        <w:rPr>
-          <w:rFonts w:hint="default" w:ascii="Arial" w:hAnsi="Arial" w:cs="Arial"/>
-        </w:rPr>
-      </w:pPr>
-    </w:p>
-    <w:p>
-      <w:pPr>
-        <w:rPr>
-          <w:rFonts w:hint="default" w:ascii="Arial" w:hAnsi="Arial" w:cs="Arial"/>
-        </w:rPr>
-      </w:pPr>
-    </w:p>
-    <w:p>
-      <w:pPr>
-        <w:rPr>
-          <w:rFonts w:hint="default" w:ascii="Arial" w:hAnsi="Arial" w:cs="Arial"/>
-        </w:rPr>
-      </w:pPr>
-    </w:p>
-    <w:p>
-      <w:pPr>
-        <w:rPr>
-          <w:rFonts w:hint="default" w:ascii="Arial" w:hAnsi="Arial" w:cs="Arial"/>
-        </w:rPr>
-      </w:pPr>
-    </w:p>
-    <w:p>
-      <w:pPr>
-        <w:rPr>
-          <w:rFonts w:hint="default" w:ascii="Arial" w:hAnsi="Arial" w:cs="Arial"/>
-        </w:rPr>
-      </w:pPr>
-    </w:p>
-    <w:p>
-      <w:pPr>
-        <w:rPr>
-          <w:rFonts w:hint="default" w:ascii="Arial" w:hAnsi="Arial" w:cs="Arial"/>
-        </w:rPr>
-      </w:pPr>
-    </w:p>
-    <w:p>
-      <w:pPr>
-        <w:rPr>
-          <w:rFonts w:hint="default" w:ascii="Arial" w:hAnsi="Arial" w:cs="Arial"/>
-        </w:rPr>
-      </w:pPr>
-    </w:p>
-    <w:p>
-      <w:pPr>
-        <w:rPr>
-          <w:rFonts w:hint="default" w:ascii="Arial" w:hAnsi="Arial" w:cs="Arial"/>
-        </w:rPr>
-      </w:pPr>
-    </w:p>
-    <w:p>
-      <w:pPr>
-        <w:rPr>
-          <w:rFonts w:hint="default" w:ascii="Arial" w:hAnsi="Arial" w:cs="Arial"/>
-        </w:rPr>
-      </w:pPr>
-    </w:p>
-    <w:p>
-      <w:pPr>
-        <w:rPr>
-          <w:rFonts w:hint="default" w:ascii="Arial" w:hAnsi="Arial" w:cs="Arial"/>
-        </w:rPr>
-      </w:pPr>
-    </w:p>
-    <w:p>
-      <w:pPr>
-        <w:rPr>
-          <w:rFonts w:hint="default" w:ascii="Arial" w:hAnsi="Arial" w:cs="Arial"/>
-        </w:rPr>
-      </w:pPr>
-    </w:p>
-    <w:p>
-      <w:pPr>
-        <w:pStyle w:val="4"/>
-        <w:keepNext w:val="0"/>
-        <w:keepLines w:val="0"/>
-        <w:widowControl/>
-        <w:suppressLineNumbers w:val="0"/>
-        <w:bidi w:val="0"/>
-        <w:spacing w:before="0" w:beforeAutospacing="0" w:after="160" w:afterAutospacing="0" w:line="15" w:lineRule="atLeast"/>
-        <w:jc w:val="center"/>
-        <w:rPr>
-          <w:rFonts w:hint="default" w:ascii="Arial" w:hAnsi="Arial" w:cs="Arial"/>
-          <w:lang w:val="pt-BR"/>
-        </w:rPr>
-      </w:pPr>
-      <w:r>
-        <w:rPr>
-          <w:rFonts w:hint="default" w:ascii="Arial" w:hAnsi="Arial" w:cs="Arial"/>
-          <w:i w:val="0"/>
-          <w:iCs w:val="0"/>
-          <w:color w:val="000000"/>
-          <w:sz w:val="24"/>
-          <w:szCs w:val="24"/>
-          <w:u w:val="none"/>
-          <w:vertAlign w:val="baseline"/>
-        </w:rPr>
-        <w:t>Porto Velho-RO</w:t>
-      </w:r>
-      <w:r>
-        <w:rPr>
-          <w:rFonts w:hint="default" w:ascii="Arial" w:hAnsi="Arial" w:cs="Arial"/>
-          <w:i w:val="0"/>
-          <w:iCs w:val="0"/>
-          <w:color w:val="000000"/>
-          <w:sz w:val="24"/>
-          <w:szCs w:val="24"/>
-          <w:u w:val="none"/>
-          <w:vertAlign w:val="baseline"/>
-          <w:lang w:val="pt-BR"/>
-        </w:rPr>
-        <w:t>-2021</w:t>
-      </w:r>
-    </w:p>
-    <w:p>
-      <w:pPr>
-        <w:pStyle w:val="4"/>
-        <w:keepNext w:val="0"/>
-        <w:keepLines w:val="0"/>
-        <w:widowControl/>
-        <w:suppressLineNumbers w:val="0"/>
-        <w:bidi w:val="0"/>
-        <w:spacing w:before="0" w:beforeAutospacing="0" w:after="160" w:afterAutospacing="0" w:line="15" w:lineRule="atLeast"/>
-        <w:jc w:val="center"/>
-        <w:rPr>
-          <w:rFonts w:hint="default" w:ascii="Arial" w:hAnsi="Arial" w:cs="Arial"/>
-          <w:b w:val="0"/>
-          <w:bCs w:val="0"/>
-          <w:i w:val="0"/>
-          <w:iCs w:val="0"/>
-          <w:color w:val="000000"/>
-          <w:sz w:val="24"/>
-          <w:szCs w:val="24"/>
-          <w:u w:val="none"/>
-          <w:vertAlign w:val="baseline"/>
-          <w:lang w:val="pt-BR"/>
-        </w:rPr>
-      </w:pPr>
-      <w:r>
-        <w:rPr>
-          <w:rFonts w:hint="default" w:ascii="Arial" w:hAnsi="Arial" w:cs="Arial"/>
-          <w:b w:val="0"/>
-          <w:bCs w:val="0"/>
-          <w:i w:val="0"/>
-          <w:iCs w:val="0"/>
-          <w:color w:val="000000"/>
-          <w:sz w:val="24"/>
-          <w:szCs w:val="24"/>
-          <w:u w:val="none"/>
-          <w:vertAlign w:val="baseline"/>
-          <w:lang w:val="pt-BR"/>
-        </w:rPr>
         <w:t>4</w:t>
       </w:r>
       <w:bookmarkStart w:id="0" w:name="_GoBack"/>
@@ -2929,430 +2595,403 @@
     </w:p>
     <w:p>
       <w:pPr>
-        <w:rPr>
-          <w:rFonts w:hint="default" w:ascii="Arial" w:hAnsi="Arial" w:cs="Arial"/>
-        </w:rPr>
-      </w:pPr>
-    </w:p>
-    <w:p>
-      <w:pPr>
-        <w:rPr>
-          <w:rFonts w:hint="default" w:ascii="Arial" w:hAnsi="Arial" w:cs="Arial"/>
-        </w:rPr>
-      </w:pPr>
-    </w:p>
-    <w:p>
-      <w:pPr>
-        <w:rPr>
-          <w:rFonts w:hint="default" w:ascii="Arial" w:hAnsi="Arial" w:cs="Arial"/>
-        </w:rPr>
-      </w:pPr>
-    </w:p>
-    <w:p>
-      <w:pPr>
-        <w:rPr>
-          <w:rFonts w:hint="default" w:ascii="Arial" w:hAnsi="Arial" w:cs="Arial"/>
-        </w:rPr>
-      </w:pPr>
-    </w:p>
-    <w:p>
-      <w:pPr>
-        <w:rPr>
-          <w:rFonts w:hint="default" w:ascii="Arial" w:hAnsi="Arial" w:cs="Arial"/>
-        </w:rPr>
-      </w:pPr>
-    </w:p>
-    <w:p>
-      <w:pPr>
-        <w:rPr>
-          <w:rFonts w:hint="default" w:ascii="Arial" w:hAnsi="Arial" w:cs="Arial"/>
-        </w:rPr>
-      </w:pPr>
-    </w:p>
-    <w:p>
-      <w:pPr>
-        <w:rPr>
-          <w:rFonts w:hint="default" w:ascii="Arial" w:hAnsi="Arial" w:cs="Arial"/>
-        </w:rPr>
-      </w:pPr>
-    </w:p>
-    <w:p>
-      <w:pPr>
-        <w:rPr>
-          <w:rFonts w:hint="default" w:ascii="Arial" w:hAnsi="Arial" w:cs="Arial"/>
-        </w:rPr>
-      </w:pPr>
-    </w:p>
-    <w:p>
-      <w:pPr>
-        <w:rPr>
-          <w:rFonts w:hint="default" w:ascii="Arial" w:hAnsi="Arial" w:cs="Arial"/>
-        </w:rPr>
-      </w:pPr>
-    </w:p>
-    <w:p>
-      <w:pPr>
-        <w:rPr>
-          <w:rFonts w:hint="default" w:ascii="Arial" w:hAnsi="Arial" w:cs="Arial"/>
-        </w:rPr>
-      </w:pPr>
-    </w:p>
-    <w:p>
-      <w:pPr>
-        <w:rPr>
-          <w:rFonts w:hint="default" w:ascii="Arial" w:hAnsi="Arial" w:cs="Arial"/>
-        </w:rPr>
-      </w:pPr>
-    </w:p>
-    <w:p>
-      <w:pPr>
-        <w:rPr>
-          <w:rFonts w:hint="default" w:ascii="Arial" w:hAnsi="Arial" w:cs="Arial"/>
-        </w:rPr>
-      </w:pPr>
-    </w:p>
-    <w:p>
-      <w:pPr>
-        <w:rPr>
-          <w:rFonts w:hint="default" w:ascii="Arial" w:hAnsi="Arial" w:cs="Arial"/>
-        </w:rPr>
-      </w:pPr>
-    </w:p>
-    <w:p>
-      <w:pPr>
-        <w:rPr>
-          <w:rFonts w:hint="default" w:ascii="Arial" w:hAnsi="Arial" w:cs="Arial"/>
-        </w:rPr>
-      </w:pPr>
-    </w:p>
-    <w:p>
-      <w:pPr>
-        <w:rPr>
-          <w:rFonts w:hint="default" w:ascii="Arial" w:hAnsi="Arial" w:cs="Arial"/>
-        </w:rPr>
-      </w:pPr>
-    </w:p>
-    <w:p>
-      <w:pPr>
-        <w:rPr>
-          <w:rFonts w:hint="default" w:ascii="Arial" w:hAnsi="Arial" w:cs="Arial"/>
-        </w:rPr>
-      </w:pPr>
-    </w:p>
-    <w:p>
-      <w:pPr>
-        <w:rPr>
-          <w:rFonts w:hint="default" w:ascii="Arial" w:hAnsi="Arial" w:cs="Arial"/>
-        </w:rPr>
-      </w:pPr>
-    </w:p>
-    <w:p>
-      <w:pPr>
-        <w:rPr>
-          <w:rFonts w:hint="default" w:ascii="Arial" w:hAnsi="Arial" w:cs="Arial"/>
-        </w:rPr>
-      </w:pPr>
-    </w:p>
-    <w:p>
-      <w:pPr>
-        <w:rPr>
-          <w:rFonts w:hint="default" w:ascii="Arial" w:hAnsi="Arial" w:cs="Arial"/>
-        </w:rPr>
-      </w:pPr>
-    </w:p>
-    <w:p>
-      <w:pPr>
-        <w:rPr>
-          <w:rFonts w:hint="default" w:ascii="Arial" w:hAnsi="Arial" w:cs="Arial"/>
-        </w:rPr>
-      </w:pPr>
-    </w:p>
-    <w:p>
-      <w:pPr>
-        <w:rPr>
-          <w:rFonts w:hint="default" w:ascii="Arial" w:hAnsi="Arial" w:cs="Arial"/>
-        </w:rPr>
-      </w:pPr>
-    </w:p>
-    <w:p>
-      <w:pPr>
-        <w:rPr>
-          <w:rFonts w:hint="default" w:ascii="Arial" w:hAnsi="Arial" w:cs="Arial"/>
-        </w:rPr>
-      </w:pPr>
-    </w:p>
-    <w:p>
-      <w:pPr>
-        <w:rPr>
-          <w:rFonts w:hint="default" w:ascii="Arial" w:hAnsi="Arial" w:cs="Arial"/>
-        </w:rPr>
-      </w:pPr>
-    </w:p>
-    <w:p>
-      <w:pPr>
-        <w:rPr>
-          <w:rFonts w:hint="default" w:ascii="Arial" w:hAnsi="Arial" w:cs="Arial"/>
-        </w:rPr>
-      </w:pPr>
-    </w:p>
-    <w:p>
-      <w:pPr>
-        <w:rPr>
-          <w:rFonts w:hint="default" w:ascii="Arial" w:hAnsi="Arial" w:cs="Arial"/>
-        </w:rPr>
-      </w:pPr>
-    </w:p>
-    <w:p>
-      <w:pPr>
-        <w:rPr>
-          <w:rFonts w:hint="default" w:ascii="Arial" w:hAnsi="Arial" w:cs="Arial"/>
-        </w:rPr>
-      </w:pPr>
-    </w:p>
-    <w:p>
-      <w:pPr>
-        <w:rPr>
-          <w:rFonts w:hint="default" w:ascii="Arial" w:hAnsi="Arial" w:cs="Arial"/>
-        </w:rPr>
-      </w:pPr>
-    </w:p>
-    <w:p>
-      <w:pPr>
-        <w:rPr>
-          <w:rFonts w:hint="default" w:ascii="Arial" w:hAnsi="Arial" w:cs="Arial"/>
-        </w:rPr>
-      </w:pPr>
-    </w:p>
-    <w:p>
-      <w:pPr>
-        <w:rPr>
-          <w:rFonts w:hint="default" w:ascii="Arial" w:hAnsi="Arial" w:cs="Arial"/>
-        </w:rPr>
-      </w:pPr>
-    </w:p>
-    <w:p>
-      <w:pPr>
-        <w:rPr>
-          <w:rFonts w:hint="default" w:ascii="Arial" w:hAnsi="Arial" w:cs="Arial"/>
-        </w:rPr>
-      </w:pPr>
-    </w:p>
-    <w:p>
-      <w:pPr>
-        <w:rPr>
-          <w:rFonts w:hint="default" w:ascii="Arial" w:hAnsi="Arial" w:cs="Arial"/>
-        </w:rPr>
-      </w:pPr>
-    </w:p>
-    <w:p>
-      <w:pPr>
-        <w:rPr>
-          <w:rFonts w:hint="default" w:ascii="Arial" w:hAnsi="Arial" w:cs="Arial"/>
-        </w:rPr>
-      </w:pPr>
-    </w:p>
-    <w:p>
-      <w:pPr>
-        <w:rPr>
-          <w:rFonts w:hint="default" w:ascii="Arial" w:hAnsi="Arial" w:cs="Arial"/>
-        </w:rPr>
-      </w:pPr>
-    </w:p>
-    <w:p>
-      <w:pPr>
-        <w:rPr>
-          <w:rFonts w:hint="default" w:ascii="Arial" w:hAnsi="Arial" w:cs="Arial"/>
-        </w:rPr>
-      </w:pPr>
-    </w:p>
-    <w:p>
-      <w:pPr>
-        <w:rPr>
-          <w:rFonts w:hint="default" w:ascii="Arial" w:hAnsi="Arial" w:cs="Arial"/>
-        </w:rPr>
-      </w:pPr>
-    </w:p>
-    <w:p>
-      <w:pPr>
-        <w:rPr>
-          <w:rFonts w:hint="default" w:ascii="Arial" w:hAnsi="Arial" w:cs="Arial"/>
-        </w:rPr>
-      </w:pPr>
-    </w:p>
-    <w:p>
-      <w:pPr>
-        <w:rPr>
-          <w:rFonts w:hint="default" w:ascii="Arial" w:hAnsi="Arial" w:cs="Arial"/>
-        </w:rPr>
-      </w:pPr>
-    </w:p>
-    <w:p>
-      <w:pPr>
-        <w:rPr>
-          <w:rFonts w:hint="default" w:ascii="Arial" w:hAnsi="Arial" w:cs="Arial"/>
-        </w:rPr>
-      </w:pPr>
-    </w:p>
-    <w:p>
-      <w:pPr>
-        <w:rPr>
-          <w:rFonts w:hint="default" w:ascii="Arial" w:hAnsi="Arial" w:cs="Arial"/>
-        </w:rPr>
-      </w:pPr>
-    </w:p>
-    <w:p>
-      <w:pPr>
-        <w:rPr>
-          <w:rFonts w:hint="default" w:ascii="Arial" w:hAnsi="Arial" w:cs="Arial"/>
-        </w:rPr>
-      </w:pPr>
-    </w:p>
-    <w:p>
-      <w:pPr>
-        <w:rPr>
-          <w:rFonts w:hint="default" w:ascii="Arial" w:hAnsi="Arial" w:cs="Arial"/>
-        </w:rPr>
-      </w:pPr>
-    </w:p>
-    <w:p>
-      <w:pPr>
-        <w:rPr>
-          <w:rFonts w:hint="default" w:ascii="Arial" w:hAnsi="Arial" w:cs="Arial"/>
-        </w:rPr>
-      </w:pPr>
-    </w:p>
-    <w:p>
-      <w:pPr>
-        <w:rPr>
-          <w:rFonts w:hint="default" w:ascii="Arial" w:hAnsi="Arial" w:cs="Arial"/>
-        </w:rPr>
-      </w:pPr>
-    </w:p>
-    <w:p>
-      <w:pPr>
-        <w:rPr>
-          <w:rFonts w:hint="default" w:ascii="Arial" w:hAnsi="Arial" w:cs="Arial"/>
-        </w:rPr>
-      </w:pPr>
-    </w:p>
-    <w:p>
-      <w:pPr>
-        <w:rPr>
-          <w:rFonts w:hint="default" w:ascii="Arial" w:hAnsi="Arial" w:cs="Arial"/>
-        </w:rPr>
-      </w:pPr>
-    </w:p>
-    <w:p>
-      <w:pPr>
-        <w:rPr>
-          <w:rFonts w:hint="default" w:ascii="Arial" w:hAnsi="Arial" w:cs="Arial"/>
-        </w:rPr>
-      </w:pPr>
-    </w:p>
-    <w:p>
-      <w:pPr>
-        <w:rPr>
-          <w:rFonts w:hint="default" w:ascii="Arial" w:hAnsi="Arial" w:cs="Arial"/>
-        </w:rPr>
-      </w:pPr>
-    </w:p>
-    <w:p>
-      <w:pPr>
-        <w:rPr>
-          <w:rFonts w:hint="default" w:ascii="Arial" w:hAnsi="Arial" w:cs="Arial"/>
-        </w:rPr>
-      </w:pPr>
-    </w:p>
-    <w:p>
-      <w:pPr>
-        <w:rPr>
-          <w:rFonts w:hint="default" w:ascii="Arial" w:hAnsi="Arial" w:cs="Arial"/>
-        </w:rPr>
-      </w:pPr>
-    </w:p>
-    <w:p>
-      <w:pPr>
-        <w:rPr>
-          <w:rFonts w:hint="default" w:ascii="Arial" w:hAnsi="Arial" w:cs="Arial"/>
-        </w:rPr>
-      </w:pPr>
-    </w:p>
-    <w:p>
-      <w:pPr>
-        <w:rPr>
-          <w:rFonts w:hint="default" w:ascii="Arial" w:hAnsi="Arial" w:cs="Arial"/>
-        </w:rPr>
-      </w:pPr>
-    </w:p>
-    <w:p>
-      <w:pPr>
-        <w:rPr>
-          <w:rFonts w:hint="default" w:ascii="Arial" w:hAnsi="Arial" w:cs="Arial"/>
-        </w:rPr>
-      </w:pPr>
-    </w:p>
-    <w:p>
-      <w:pPr>
-        <w:rPr>
-          <w:rFonts w:hint="default" w:ascii="Arial" w:hAnsi="Arial" w:cs="Arial"/>
-        </w:rPr>
-      </w:pPr>
-    </w:p>
-    <w:p>
-      <w:pPr>
-        <w:rPr>
-          <w:rFonts w:hint="default" w:ascii="Arial" w:hAnsi="Arial" w:cs="Arial"/>
-        </w:rPr>
-      </w:pPr>
-    </w:p>
-    <w:p>
-      <w:pPr>
-        <w:rPr>
-          <w:rFonts w:hint="default" w:ascii="Arial" w:hAnsi="Arial" w:cs="Arial"/>
-        </w:rPr>
-      </w:pPr>
-    </w:p>
-    <w:p>
-      <w:pPr>
-        <w:rPr>
-          <w:rFonts w:hint="default" w:ascii="Arial" w:hAnsi="Arial" w:cs="Arial"/>
-        </w:rPr>
-      </w:pPr>
-    </w:p>
-    <w:p>
-      <w:pPr>
-        <w:rPr>
-          <w:rFonts w:hint="default" w:ascii="Arial" w:hAnsi="Arial" w:cs="Arial"/>
-        </w:rPr>
-      </w:pPr>
-    </w:p>
-    <w:p>
-      <w:pPr>
-        <w:rPr>
-          <w:rFonts w:hint="default" w:ascii="Arial" w:hAnsi="Arial" w:cs="Arial"/>
-        </w:rPr>
-      </w:pPr>
-    </w:p>
-    <w:p>
-      <w:pPr>
-        <w:rPr>
-          <w:rFonts w:hint="default" w:ascii="Arial" w:hAnsi="Arial" w:cs="Arial"/>
-        </w:rPr>
-      </w:pPr>
-    </w:p>
-    <w:p>
-      <w:pPr>
-        <w:rPr>
-          <w:rFonts w:hint="default" w:ascii="Arial" w:hAnsi="Arial" w:cs="Arial"/>
-        </w:rPr>
-      </w:pPr>
-    </w:p>
-    <w:p>
-      <w:pPr>
-        <w:rPr>
-          <w:rFonts w:hint="default" w:ascii="Arial" w:hAnsi="Arial" w:cs="Arial"/>
-        </w:rPr>
-      </w:pPr>
+        <w:jc w:val="center"/>
+        <w:rPr>
+          <w:rFonts w:hint="default" w:ascii="Arial" w:hAnsi="Arial" w:cs="Arial"/>
+        </w:rPr>
+      </w:pPr>
+    </w:p>
+    <w:p>
+      <w:pPr>
+        <w:rPr>
+          <w:rFonts w:hint="default" w:ascii="Arial" w:hAnsi="Arial" w:cs="Arial"/>
+        </w:rPr>
+      </w:pPr>
+    </w:p>
+    <w:p>
+      <w:pPr>
+        <w:rPr>
+          <w:rFonts w:hint="default" w:ascii="Arial" w:hAnsi="Arial" w:cs="Arial"/>
+        </w:rPr>
+      </w:pPr>
+    </w:p>
+    <w:p>
+      <w:pPr>
+        <w:rPr>
+          <w:rFonts w:hint="default" w:ascii="Arial" w:hAnsi="Arial" w:cs="Arial"/>
+        </w:rPr>
+      </w:pPr>
+    </w:p>
+    <w:p>
+      <w:pPr>
+        <w:rPr>
+          <w:rFonts w:hint="default" w:ascii="Arial" w:hAnsi="Arial" w:cs="Arial"/>
+        </w:rPr>
+      </w:pPr>
+    </w:p>
+    <w:p>
+      <w:pPr>
+        <w:rPr>
+          <w:rFonts w:hint="default" w:ascii="Arial" w:hAnsi="Arial" w:cs="Arial"/>
+        </w:rPr>
+      </w:pPr>
+    </w:p>
+    <w:p>
+      <w:pPr>
+        <w:rPr>
+          <w:rFonts w:hint="default" w:ascii="Arial" w:hAnsi="Arial" w:cs="Arial"/>
+        </w:rPr>
+      </w:pPr>
+    </w:p>
+    <w:p>
+      <w:pPr>
+        <w:rPr>
+          <w:rFonts w:hint="default" w:ascii="Arial" w:hAnsi="Arial" w:cs="Arial"/>
+        </w:rPr>
+      </w:pPr>
+    </w:p>
+    <w:p>
+      <w:pPr>
+        <w:rPr>
+          <w:rFonts w:hint="default" w:ascii="Arial" w:hAnsi="Arial" w:cs="Arial"/>
+        </w:rPr>
+      </w:pPr>
+    </w:p>
+    <w:p>
+      <w:pPr>
+        <w:rPr>
+          <w:rFonts w:hint="default" w:ascii="Arial" w:hAnsi="Arial" w:cs="Arial"/>
+        </w:rPr>
+      </w:pPr>
+    </w:p>
+    <w:p>
+      <w:pPr>
+        <w:rPr>
+          <w:rFonts w:hint="default" w:ascii="Arial" w:hAnsi="Arial" w:cs="Arial"/>
+        </w:rPr>
+      </w:pPr>
+    </w:p>
+    <w:p>
+      <w:pPr>
+        <w:rPr>
+          <w:rFonts w:hint="default" w:ascii="Arial" w:hAnsi="Arial" w:cs="Arial"/>
+        </w:rPr>
+      </w:pPr>
+    </w:p>
+    <w:p>
+      <w:pPr>
+        <w:rPr>
+          <w:rFonts w:hint="default" w:ascii="Arial" w:hAnsi="Arial" w:cs="Arial"/>
+        </w:rPr>
+      </w:pPr>
+    </w:p>
+    <w:p>
+      <w:pPr>
+        <w:rPr>
+          <w:rFonts w:hint="default" w:ascii="Arial" w:hAnsi="Arial" w:cs="Arial"/>
+        </w:rPr>
+      </w:pPr>
+    </w:p>
+    <w:p>
+      <w:pPr>
+        <w:rPr>
+          <w:rFonts w:hint="default" w:ascii="Arial" w:hAnsi="Arial" w:cs="Arial"/>
+        </w:rPr>
+      </w:pPr>
+    </w:p>
+    <w:p>
+      <w:pPr>
+        <w:rPr>
+          <w:rFonts w:hint="default" w:ascii="Arial" w:hAnsi="Arial" w:cs="Arial"/>
+        </w:rPr>
+      </w:pPr>
+    </w:p>
+    <w:p>
+      <w:pPr>
+        <w:rPr>
+          <w:rFonts w:hint="default" w:ascii="Arial" w:hAnsi="Arial" w:cs="Arial"/>
+        </w:rPr>
+      </w:pPr>
+    </w:p>
+    <w:p>
+      <w:pPr>
+        <w:rPr>
+          <w:rFonts w:hint="default" w:ascii="Arial" w:hAnsi="Arial" w:cs="Arial"/>
+        </w:rPr>
+      </w:pPr>
+    </w:p>
+    <w:p>
+      <w:pPr>
+        <w:rPr>
+          <w:rFonts w:hint="default" w:ascii="Arial" w:hAnsi="Arial" w:cs="Arial"/>
+        </w:rPr>
+      </w:pPr>
+    </w:p>
+    <w:p>
+      <w:pPr>
+        <w:rPr>
+          <w:rFonts w:hint="default" w:ascii="Arial" w:hAnsi="Arial" w:cs="Arial"/>
+        </w:rPr>
+      </w:pPr>
+    </w:p>
+    <w:p>
+      <w:pPr>
+        <w:rPr>
+          <w:rFonts w:hint="default" w:ascii="Arial" w:hAnsi="Arial" w:cs="Arial"/>
+        </w:rPr>
+      </w:pPr>
+    </w:p>
+    <w:p>
+      <w:pPr>
+        <w:rPr>
+          <w:rFonts w:hint="default" w:ascii="Arial" w:hAnsi="Arial" w:cs="Arial"/>
+        </w:rPr>
+      </w:pPr>
+    </w:p>
+    <w:p>
+      <w:pPr>
+        <w:rPr>
+          <w:rFonts w:hint="default" w:ascii="Arial" w:hAnsi="Arial" w:cs="Arial"/>
+        </w:rPr>
+      </w:pPr>
+    </w:p>
+    <w:p>
+      <w:pPr>
+        <w:rPr>
+          <w:rFonts w:hint="default" w:ascii="Arial" w:hAnsi="Arial" w:cs="Arial"/>
+        </w:rPr>
+      </w:pPr>
+    </w:p>
+    <w:p>
+      <w:pPr>
+        <w:rPr>
+          <w:rFonts w:hint="default" w:ascii="Arial" w:hAnsi="Arial" w:cs="Arial"/>
+        </w:rPr>
+      </w:pPr>
+    </w:p>
+    <w:p>
+      <w:pPr>
+        <w:rPr>
+          <w:rFonts w:hint="default" w:ascii="Arial" w:hAnsi="Arial" w:cs="Arial"/>
+        </w:rPr>
+      </w:pPr>
+    </w:p>
+    <w:p>
+      <w:pPr>
+        <w:rPr>
+          <w:rFonts w:hint="default" w:ascii="Arial" w:hAnsi="Arial" w:cs="Arial"/>
+        </w:rPr>
+      </w:pPr>
+    </w:p>
+    <w:p>
+      <w:pPr>
+        <w:rPr>
+          <w:rFonts w:hint="default" w:ascii="Arial" w:hAnsi="Arial" w:cs="Arial"/>
+        </w:rPr>
+      </w:pPr>
+    </w:p>
+    <w:p>
+      <w:pPr>
+        <w:rPr>
+          <w:rFonts w:hint="default" w:ascii="Arial" w:hAnsi="Arial" w:cs="Arial"/>
+        </w:rPr>
+      </w:pPr>
+    </w:p>
+    <w:p>
+      <w:pPr>
+        <w:rPr>
+          <w:rFonts w:hint="default" w:ascii="Arial" w:hAnsi="Arial" w:cs="Arial"/>
+        </w:rPr>
+      </w:pPr>
+    </w:p>
+    <w:p>
+      <w:pPr>
+        <w:rPr>
+          <w:rFonts w:hint="default" w:ascii="Arial" w:hAnsi="Arial" w:cs="Arial"/>
+        </w:rPr>
+      </w:pPr>
+    </w:p>
+    <w:p>
+      <w:pPr>
+        <w:rPr>
+          <w:rFonts w:hint="default" w:ascii="Arial" w:hAnsi="Arial" w:cs="Arial"/>
+        </w:rPr>
+      </w:pPr>
+    </w:p>
+    <w:p>
+      <w:pPr>
+        <w:rPr>
+          <w:rFonts w:hint="default" w:ascii="Arial" w:hAnsi="Arial" w:cs="Arial"/>
+        </w:rPr>
+      </w:pPr>
+    </w:p>
+    <w:p>
+      <w:pPr>
+        <w:rPr>
+          <w:rFonts w:hint="default" w:ascii="Arial" w:hAnsi="Arial" w:cs="Arial"/>
+        </w:rPr>
+      </w:pPr>
+    </w:p>
+    <w:p>
+      <w:pPr>
+        <w:rPr>
+          <w:rFonts w:hint="default" w:ascii="Arial" w:hAnsi="Arial" w:cs="Arial"/>
+        </w:rPr>
+      </w:pPr>
+    </w:p>
+    <w:p>
+      <w:pPr>
+        <w:rPr>
+          <w:rFonts w:hint="default" w:ascii="Arial" w:hAnsi="Arial" w:cs="Arial"/>
+        </w:rPr>
+      </w:pPr>
+    </w:p>
+    <w:p>
+      <w:pPr>
+        <w:rPr>
+          <w:rFonts w:hint="default" w:ascii="Arial" w:hAnsi="Arial" w:cs="Arial"/>
+        </w:rPr>
+      </w:pPr>
+    </w:p>
+    <w:p>
+      <w:pPr>
+        <w:rPr>
+          <w:rFonts w:hint="default" w:ascii="Arial" w:hAnsi="Arial" w:cs="Arial"/>
+        </w:rPr>
+      </w:pPr>
+    </w:p>
+    <w:p>
+      <w:pPr>
+        <w:rPr>
+          <w:rFonts w:hint="default" w:ascii="Arial" w:hAnsi="Arial" w:cs="Arial"/>
+        </w:rPr>
+      </w:pPr>
+    </w:p>
+    <w:p>
+      <w:pPr>
+        <w:rPr>
+          <w:rFonts w:hint="default" w:ascii="Arial" w:hAnsi="Arial" w:cs="Arial"/>
+        </w:rPr>
+      </w:pPr>
+    </w:p>
+    <w:p>
+      <w:pPr>
+        <w:rPr>
+          <w:rFonts w:hint="default" w:ascii="Arial" w:hAnsi="Arial" w:cs="Arial"/>
+        </w:rPr>
+      </w:pPr>
+    </w:p>
+    <w:p>
+      <w:pPr>
+        <w:rPr>
+          <w:rFonts w:hint="default" w:ascii="Arial" w:hAnsi="Arial" w:cs="Arial"/>
+        </w:rPr>
+      </w:pPr>
+    </w:p>
+    <w:p>
+      <w:pPr>
+        <w:rPr>
+          <w:rFonts w:hint="default" w:ascii="Arial" w:hAnsi="Arial" w:cs="Arial"/>
+        </w:rPr>
+      </w:pPr>
+    </w:p>
+    <w:p>
+      <w:pPr>
+        <w:rPr>
+          <w:rFonts w:hint="default" w:ascii="Arial" w:hAnsi="Arial" w:cs="Arial"/>
+        </w:rPr>
+      </w:pPr>
+    </w:p>
+    <w:p>
+      <w:pPr>
+        <w:rPr>
+          <w:rFonts w:hint="default" w:ascii="Arial" w:hAnsi="Arial" w:cs="Arial"/>
+        </w:rPr>
+      </w:pPr>
+    </w:p>
+    <w:p>
+      <w:pPr>
+        <w:rPr>
+          <w:rFonts w:hint="default" w:ascii="Arial" w:hAnsi="Arial" w:cs="Arial"/>
+        </w:rPr>
+      </w:pPr>
+    </w:p>
+    <w:p>
+      <w:pPr>
+        <w:rPr>
+          <w:rFonts w:hint="default" w:ascii="Arial" w:hAnsi="Arial" w:cs="Arial"/>
+        </w:rPr>
+      </w:pPr>
+    </w:p>
+    <w:p>
+      <w:pPr>
+        <w:pStyle w:val="4"/>
+        <w:keepNext w:val="0"/>
+        <w:keepLines w:val="0"/>
+        <w:widowControl/>
+        <w:suppressLineNumbers w:val="0"/>
+        <w:bidi w:val="0"/>
+        <w:spacing w:before="0" w:beforeAutospacing="0" w:after="160" w:afterAutospacing="0" w:line="15" w:lineRule="atLeast"/>
+        <w:jc w:val="center"/>
+        <w:rPr>
+          <w:rFonts w:hint="default" w:ascii="Arial" w:hAnsi="Arial" w:cs="Arial"/>
+          <w:lang w:val="pt-BR"/>
+        </w:rPr>
+      </w:pPr>
+      <w:r>
+        <w:rPr>
+          <w:rFonts w:hint="default" w:ascii="Arial" w:hAnsi="Arial" w:cs="Arial"/>
+          <w:i w:val="0"/>
+          <w:iCs w:val="0"/>
+          <w:color w:val="000000"/>
+          <w:sz w:val="24"/>
+          <w:szCs w:val="24"/>
+          <w:u w:val="none"/>
+          <w:vertAlign w:val="baseline"/>
+        </w:rPr>
+        <w:t>Porto Velho-RO</w:t>
+      </w:r>
+      <w:r>
+        <w:rPr>
+          <w:rFonts w:hint="default" w:ascii="Arial" w:hAnsi="Arial" w:cs="Arial"/>
+          <w:i w:val="0"/>
+          <w:iCs w:val="0"/>
+          <w:color w:val="000000"/>
+          <w:sz w:val="24"/>
+          <w:szCs w:val="24"/>
+          <w:u w:val="none"/>
+          <w:vertAlign w:val="baseline"/>
+          <w:lang w:val="pt-BR"/>
+        </w:rPr>
+        <w:t>-2021</w:t>
+      </w:r>
+    </w:p>
+    <w:p>
+      <w:pPr>
+        <w:pStyle w:val="4"/>
+        <w:keepNext w:val="0"/>
+        <w:keepLines w:val="0"/>
+        <w:widowControl/>
+        <w:suppressLineNumbers w:val="0"/>
+        <w:bidi w:val="0"/>
+        <w:spacing w:before="0" w:beforeAutospacing="0" w:after="160" w:afterAutospacing="0" w:line="15" w:lineRule="atLeast"/>
+        <w:jc w:val="center"/>
+        <w:rPr>
+          <w:rFonts w:hint="default" w:ascii="Arial" w:hAnsi="Arial" w:cs="Arial"/>
+          <w:sz w:val="24"/>
+          <w:szCs w:val="24"/>
+          <w:lang w:val="pt-BR"/>
+        </w:rPr>
+      </w:pPr>
+      <w:r>
+        <w:rPr>
+          <w:rFonts w:hint="default" w:ascii="Arial" w:hAnsi="Arial" w:cs="Arial"/>
+          <w:sz w:val="24"/>
+          <w:szCs w:val="24"/>
+          <w:lang w:val="pt-BR"/>
+        </w:rPr>
+        <w:t>5</w:t>
+      </w:r>
     </w:p>
     <w:sectPr>
       <w:pgSz w:w="11906" w:h="16838"/>
@@ -3600,6 +3239,7 @@
       <w:jc w:val="left"/>
     </w:pPr>
     <w:rPr>
+      <w:rFonts w:ascii="Times New Roman" w:hAnsi="Times New Roman" w:eastAsia="SimSun" w:cs="Times New Roman"/>
       <w:kern w:val="0"/>
       <w:szCs w:val="24"/>
       <w:lang w:val="en-US" w:eastAsia="zh-CN" w:bidi="ar"/>

</xml_diff>

<commit_message>
Adicionado Diagrama de classes
</commit_message>
<xml_diff>
--- a/Sistema de controle de objetivos.docx
+++ b/Sistema de controle de objetivos.docx
@@ -1014,31 +1014,6 @@
         <w:suppressLineNumbers w:val="0"/>
         <w:bidi w:val="0"/>
         <w:spacing w:before="0" w:beforeAutospacing="0" w:after="160" w:afterAutospacing="0" w:line="15" w:lineRule="atLeast"/>
-        <w:ind w:left="0" w:leftChars="0"/>
-        <w:jc w:val="center"/>
-        <w:rPr>
-          <w:rFonts w:hint="default" w:ascii="Arial" w:hAnsi="Arial" w:cs="Arial"/>
-          <w:i w:val="0"/>
-          <w:iCs w:val="0"/>
-          <w:color w:val="000000"/>
-          <w:sz w:val="24"/>
-          <w:szCs w:val="24"/>
-          <w:u w:val="none"/>
-          <w:vertAlign w:val="baseline"/>
-          <w:lang w:val="pt-BR"/>
-        </w:rPr>
-      </w:pPr>
-    </w:p>
-    <w:p>
-      <w:pPr>
-        <w:pStyle w:val="4"/>
-        <w:keepNext w:val="0"/>
-        <w:keepLines w:val="0"/>
-        <w:widowControl/>
-        <w:suppressLineNumbers w:val="0"/>
-        <w:bidi w:val="0"/>
-        <w:spacing w:before="0" w:beforeAutospacing="0" w:after="160" w:afterAutospacing="0" w:line="15" w:lineRule="atLeast"/>
-        <w:ind w:firstLine="120" w:firstLineChars="50"/>
         <w:jc w:val="left"/>
         <w:rPr>
           <w:rFonts w:hint="default" w:ascii="Arial" w:hAnsi="Arial" w:cs="Arial"/>
@@ -1052,20 +1027,6 @@
           <w:lang w:val="pt-BR"/>
         </w:rPr>
       </w:pPr>
-      <w:r>
-        <w:rPr>
-          <w:rFonts w:hint="default" w:ascii="Arial" w:hAnsi="Arial" w:cs="Arial"/>
-          <w:i w:val="0"/>
-          <w:iCs w:val="0"/>
-          <w:color w:val="000000"/>
-          <w:sz w:val="24"/>
-          <w:szCs w:val="24"/>
-          <w:u w:val="none"/>
-          <w:vertAlign w:val="baseline"/>
-          <w:lang w:val="pt-BR"/>
-        </w:rPr>
-        <w:t>Introdução:.................................................................................................... 3</w:t>
-      </w:r>
     </w:p>
     <w:p>
       <w:pPr>
@@ -1101,7 +1062,81 @@
           <w:vertAlign w:val="baseline"/>
           <w:lang w:val="pt-BR"/>
         </w:rPr>
-        <w:t xml:space="preserve">  Objetivo:........................................................................................................ 3</w:t>
+        <w:t>Introdução:...................................................................................................... 3</w:t>
+      </w:r>
+    </w:p>
+    <w:p>
+      <w:pPr>
+        <w:pStyle w:val="4"/>
+        <w:keepNext w:val="0"/>
+        <w:keepLines w:val="0"/>
+        <w:widowControl/>
+        <w:suppressLineNumbers w:val="0"/>
+        <w:bidi w:val="0"/>
+        <w:spacing w:before="0" w:beforeAutospacing="0" w:after="160" w:afterAutospacing="0" w:line="15" w:lineRule="atLeast"/>
+        <w:jc w:val="left"/>
+        <w:rPr>
+          <w:rFonts w:hint="default" w:ascii="Arial" w:hAnsi="Arial" w:cs="Arial"/>
+          <w:i w:val="0"/>
+          <w:iCs w:val="0"/>
+          <w:color w:val="000000"/>
+          <w:sz w:val="24"/>
+          <w:szCs w:val="24"/>
+          <w:u w:val="none"/>
+          <w:vertAlign w:val="baseline"/>
+          <w:lang w:val="pt-BR"/>
+        </w:rPr>
+      </w:pPr>
+      <w:r>
+        <w:rPr>
+          <w:rFonts w:hint="default" w:ascii="Arial" w:hAnsi="Arial" w:cs="Arial"/>
+          <w:i w:val="0"/>
+          <w:iCs w:val="0"/>
+          <w:color w:val="000000"/>
+          <w:sz w:val="24"/>
+          <w:szCs w:val="24"/>
+          <w:u w:val="none"/>
+          <w:vertAlign w:val="baseline"/>
+          <w:lang w:val="pt-BR"/>
+        </w:rPr>
+        <w:t>Objetivo:........................................................................................................ ..3</w:t>
+      </w:r>
+    </w:p>
+    <w:p>
+      <w:pPr>
+        <w:pStyle w:val="4"/>
+        <w:keepNext w:val="0"/>
+        <w:keepLines w:val="0"/>
+        <w:widowControl/>
+        <w:suppressLineNumbers w:val="0"/>
+        <w:bidi w:val="0"/>
+        <w:spacing w:before="0" w:beforeAutospacing="0" w:after="160" w:afterAutospacing="0" w:line="15" w:lineRule="atLeast"/>
+        <w:jc w:val="left"/>
+        <w:rPr>
+          <w:rFonts w:hint="default" w:ascii="Arial" w:hAnsi="Arial" w:cs="Arial"/>
+          <w:i w:val="0"/>
+          <w:iCs w:val="0"/>
+          <w:color w:val="000000"/>
+          <w:sz w:val="24"/>
+          <w:szCs w:val="24"/>
+          <w:u w:val="none"/>
+          <w:vertAlign w:val="baseline"/>
+          <w:lang w:val="pt-BR"/>
+        </w:rPr>
+      </w:pPr>
+      <w:r>
+        <w:rPr>
+          <w:rFonts w:hint="default" w:ascii="Arial" w:hAnsi="Arial" w:cs="Arial"/>
+          <w:i w:val="0"/>
+          <w:iCs w:val="0"/>
+          <w:color w:val="000000"/>
+          <w:sz w:val="24"/>
+          <w:szCs w:val="24"/>
+          <w:u w:val="none"/>
+          <w:vertAlign w:val="baseline"/>
+          <w:lang w:val="pt-BR"/>
+        </w:rPr>
+        <w:t>Como funciona:................................................................................................3</w:t>
       </w:r>
     </w:p>
     <w:p>
@@ -1138,69 +1173,45 @@
           <w:vertAlign w:val="baseline"/>
           <w:lang w:val="pt-BR"/>
         </w:rPr>
-        <w:t xml:space="preserve">  Como funciona:..............................................................................................3</w:t>
-      </w:r>
-    </w:p>
-    <w:p>
-      <w:pPr>
-        <w:pStyle w:val="4"/>
-        <w:keepNext w:val="0"/>
-        <w:keepLines w:val="0"/>
-        <w:widowControl/>
-        <w:suppressLineNumbers w:val="0"/>
-        <w:bidi w:val="0"/>
-        <w:spacing w:before="0" w:beforeAutospacing="0" w:after="160" w:afterAutospacing="0" w:line="15" w:lineRule="atLeast"/>
-        <w:ind w:firstLine="120" w:firstLineChars="50"/>
-        <w:jc w:val="both"/>
-        <w:rPr>
-          <w:rFonts w:hint="default" w:ascii="Arial" w:hAnsi="Arial" w:cs="Arial"/>
-          <w:i w:val="0"/>
-          <w:iCs w:val="0"/>
-          <w:color w:val="000000"/>
-          <w:sz w:val="24"/>
-          <w:szCs w:val="24"/>
-          <w:u w:val="none"/>
-          <w:vertAlign w:val="baseline"/>
-          <w:lang w:val="pt-BR"/>
-        </w:rPr>
-      </w:pPr>
-      <w:r>
-        <w:rPr>
-          <w:rFonts w:hint="default" w:ascii="Arial" w:hAnsi="Arial" w:cs="Arial"/>
-          <w:i w:val="0"/>
-          <w:iCs w:val="0"/>
-          <w:color w:val="000000"/>
-          <w:sz w:val="24"/>
-          <w:szCs w:val="24"/>
-          <w:u w:val="none"/>
-          <w:vertAlign w:val="baseline"/>
-          <w:lang w:val="pt-BR"/>
-        </w:rPr>
-        <w:t>Exemplo de uso do sistema:..........................................................................4</w:t>
-      </w:r>
-    </w:p>
-    <w:p>
-      <w:pPr>
-        <w:pStyle w:val="4"/>
-        <w:keepNext w:val="0"/>
-        <w:keepLines w:val="0"/>
-        <w:widowControl/>
-        <w:suppressLineNumbers w:val="0"/>
-        <w:bidi w:val="0"/>
-        <w:spacing w:before="0" w:beforeAutospacing="0" w:after="160" w:afterAutospacing="0" w:line="15" w:lineRule="atLeast"/>
-        <w:jc w:val="center"/>
-        <w:rPr>
-          <w:rFonts w:hint="default" w:ascii="Arial" w:hAnsi="Arial" w:cs="Arial"/>
-          <w:i w:val="0"/>
-          <w:iCs w:val="0"/>
-          <w:color w:val="000000"/>
-          <w:sz w:val="24"/>
-          <w:szCs w:val="24"/>
-          <w:u w:val="none"/>
-          <w:vertAlign w:val="baseline"/>
-          <w:lang w:val="pt-BR"/>
-        </w:rPr>
-      </w:pPr>
+        <w:t xml:space="preserve">Exemplo de uso do sistema:............................................................................4 </w:t>
+      </w:r>
+    </w:p>
+    <w:p>
+      <w:pPr>
+        <w:pStyle w:val="4"/>
+        <w:keepNext w:val="0"/>
+        <w:keepLines w:val="0"/>
+        <w:widowControl/>
+        <w:suppressLineNumbers w:val="0"/>
+        <w:bidi w:val="0"/>
+        <w:spacing w:before="0" w:beforeAutospacing="0" w:after="160" w:afterAutospacing="0" w:line="15" w:lineRule="atLeast"/>
+        <w:jc w:val="left"/>
+        <w:rPr>
+          <w:rFonts w:hint="default" w:ascii="Arial" w:hAnsi="Arial" w:cs="Arial"/>
+          <w:i w:val="0"/>
+          <w:iCs w:val="0"/>
+          <w:color w:val="000000"/>
+          <w:sz w:val="24"/>
+          <w:szCs w:val="24"/>
+          <w:u w:val="none"/>
+          <w:vertAlign w:val="baseline"/>
+          <w:lang w:val="pt-BR"/>
+        </w:rPr>
+      </w:pPr>
+      <w:r>
+        <w:rPr>
+          <w:rFonts w:hint="default" w:ascii="Arial" w:hAnsi="Arial" w:cs="Arial"/>
+          <w:i w:val="0"/>
+          <w:iCs w:val="0"/>
+          <w:color w:val="000000"/>
+          <w:sz w:val="24"/>
+          <w:szCs w:val="24"/>
+          <w:u w:val="none"/>
+          <w:vertAlign w:val="baseline"/>
+          <w:lang w:val="pt-BR"/>
+        </w:rPr>
+        <w:t>Diagrama de Classes.......................................................................................5</w:t>
+      </w:r>
     </w:p>
     <w:p>
       <w:pPr>
@@ -1602,6 +1613,8 @@
           <w:rFonts w:hint="default" w:ascii="Arial" w:hAnsi="Arial" w:cs="Arial"/>
         </w:rPr>
       </w:pPr>
+      <w:bookmarkStart w:id="0" w:name="_GoBack"/>
+      <w:bookmarkEnd w:id="0"/>
     </w:p>
     <w:p>
       <w:pPr>
@@ -2601,313 +2614,238 @@
     </w:p>
     <w:p>
       <w:pPr>
-        <w:rPr>
-          <w:rFonts w:hint="default" w:ascii="Arial" w:hAnsi="Arial" w:cs="Arial"/>
-        </w:rPr>
-      </w:pPr>
-    </w:p>
-    <w:p>
-      <w:pPr>
-        <w:rPr>
-          <w:rFonts w:hint="default" w:ascii="Arial" w:hAnsi="Arial" w:cs="Arial"/>
-        </w:rPr>
-      </w:pPr>
-    </w:p>
-    <w:p>
-      <w:pPr>
-        <w:rPr>
-          <w:rFonts w:hint="default" w:ascii="Arial" w:hAnsi="Arial" w:cs="Arial"/>
-        </w:rPr>
-      </w:pPr>
-    </w:p>
-    <w:p>
-      <w:pPr>
-        <w:rPr>
-          <w:rFonts w:hint="default" w:ascii="Arial" w:hAnsi="Arial" w:cs="Arial"/>
-        </w:rPr>
-      </w:pPr>
-    </w:p>
-    <w:p>
-      <w:pPr>
-        <w:rPr>
-          <w:rFonts w:hint="default" w:ascii="Arial" w:hAnsi="Arial" w:cs="Arial"/>
-        </w:rPr>
-      </w:pPr>
-    </w:p>
-    <w:p>
-      <w:pPr>
-        <w:rPr>
-          <w:rFonts w:hint="default" w:ascii="Arial" w:hAnsi="Arial" w:cs="Arial"/>
-        </w:rPr>
-      </w:pPr>
-    </w:p>
-    <w:p>
-      <w:pPr>
-        <w:rPr>
-          <w:rFonts w:hint="default" w:ascii="Arial" w:hAnsi="Arial" w:cs="Arial"/>
-        </w:rPr>
-      </w:pPr>
-    </w:p>
-    <w:p>
-      <w:pPr>
-        <w:rPr>
-          <w:rFonts w:hint="default" w:ascii="Arial" w:hAnsi="Arial" w:cs="Arial"/>
-        </w:rPr>
-      </w:pPr>
-    </w:p>
-    <w:p>
-      <w:pPr>
-        <w:rPr>
-          <w:rFonts w:hint="default" w:ascii="Arial" w:hAnsi="Arial" w:cs="Arial"/>
-        </w:rPr>
-      </w:pPr>
-    </w:p>
-    <w:p>
-      <w:pPr>
-        <w:rPr>
-          <w:rFonts w:hint="default" w:ascii="Arial" w:hAnsi="Arial" w:cs="Arial"/>
-        </w:rPr>
-      </w:pPr>
-    </w:p>
-    <w:p>
-      <w:pPr>
-        <w:rPr>
-          <w:rFonts w:hint="default" w:ascii="Arial" w:hAnsi="Arial" w:cs="Arial"/>
-        </w:rPr>
-      </w:pPr>
-    </w:p>
-    <w:p>
-      <w:pPr>
-        <w:rPr>
-          <w:rFonts w:hint="default" w:ascii="Arial" w:hAnsi="Arial" w:cs="Arial"/>
-        </w:rPr>
-      </w:pPr>
-    </w:p>
-    <w:p>
-      <w:pPr>
-        <w:rPr>
-          <w:rFonts w:hint="default" w:ascii="Arial" w:hAnsi="Arial" w:cs="Arial"/>
-        </w:rPr>
-      </w:pPr>
-    </w:p>
-    <w:p>
-      <w:pPr>
-        <w:rPr>
-          <w:rFonts w:hint="default" w:ascii="Arial" w:hAnsi="Arial" w:cs="Arial"/>
-        </w:rPr>
-      </w:pPr>
-    </w:p>
-    <w:p>
-      <w:pPr>
-        <w:rPr>
-          <w:rFonts w:hint="default" w:ascii="Arial" w:hAnsi="Arial" w:cs="Arial"/>
-        </w:rPr>
-      </w:pPr>
-    </w:p>
-    <w:p>
-      <w:pPr>
-        <w:rPr>
-          <w:rFonts w:hint="default" w:ascii="Arial" w:hAnsi="Arial" w:cs="Arial"/>
-        </w:rPr>
-      </w:pPr>
-    </w:p>
-    <w:p>
-      <w:pPr>
-        <w:rPr>
-          <w:rFonts w:hint="default" w:ascii="Arial" w:hAnsi="Arial" w:cs="Arial"/>
-        </w:rPr>
-      </w:pPr>
-    </w:p>
-    <w:p>
-      <w:pPr>
-        <w:rPr>
-          <w:rFonts w:hint="default" w:ascii="Arial" w:hAnsi="Arial" w:cs="Arial"/>
-        </w:rPr>
-      </w:pPr>
-    </w:p>
-    <w:p>
-      <w:pPr>
-        <w:rPr>
-          <w:rFonts w:hint="default" w:ascii="Arial" w:hAnsi="Arial" w:cs="Arial"/>
-        </w:rPr>
-      </w:pPr>
-    </w:p>
-    <w:p>
-      <w:pPr>
-        <w:rPr>
-          <w:rFonts w:hint="default" w:ascii="Arial" w:hAnsi="Arial" w:cs="Arial"/>
-        </w:rPr>
-      </w:pPr>
-    </w:p>
-    <w:p>
-      <w:pPr>
-        <w:rPr>
-          <w:rFonts w:hint="default" w:ascii="Arial" w:hAnsi="Arial" w:cs="Arial"/>
-        </w:rPr>
-      </w:pPr>
-    </w:p>
-    <w:p>
-      <w:pPr>
-        <w:rPr>
-          <w:rFonts w:hint="default" w:ascii="Arial" w:hAnsi="Arial" w:cs="Arial"/>
-        </w:rPr>
-      </w:pPr>
-    </w:p>
-    <w:p>
-      <w:pPr>
-        <w:rPr>
-          <w:rFonts w:hint="default" w:ascii="Arial" w:hAnsi="Arial" w:cs="Arial"/>
-        </w:rPr>
-      </w:pPr>
-    </w:p>
-    <w:p>
-      <w:pPr>
-        <w:rPr>
-          <w:rFonts w:hint="default" w:ascii="Arial" w:hAnsi="Arial" w:cs="Arial"/>
-        </w:rPr>
-      </w:pPr>
-    </w:p>
-    <w:p>
-      <w:pPr>
-        <w:rPr>
-          <w:rFonts w:hint="default" w:ascii="Arial" w:hAnsi="Arial" w:cs="Arial"/>
-        </w:rPr>
-      </w:pPr>
-    </w:p>
-    <w:p>
-      <w:pPr>
-        <w:rPr>
-          <w:rFonts w:hint="default" w:ascii="Arial" w:hAnsi="Arial" w:cs="Arial"/>
-        </w:rPr>
-      </w:pPr>
-    </w:p>
-    <w:p>
-      <w:pPr>
-        <w:rPr>
-          <w:rFonts w:hint="default" w:ascii="Arial" w:hAnsi="Arial" w:cs="Arial"/>
-        </w:rPr>
-      </w:pPr>
-    </w:p>
-    <w:p>
-      <w:pPr>
-        <w:rPr>
-          <w:rFonts w:hint="default" w:ascii="Arial" w:hAnsi="Arial" w:cs="Arial"/>
-        </w:rPr>
-      </w:pPr>
-    </w:p>
-    <w:p>
-      <w:pPr>
-        <w:rPr>
-          <w:rFonts w:hint="default" w:ascii="Arial" w:hAnsi="Arial" w:cs="Arial"/>
-        </w:rPr>
-      </w:pPr>
-    </w:p>
-    <w:p>
-      <w:pPr>
-        <w:rPr>
-          <w:rFonts w:hint="default" w:ascii="Arial" w:hAnsi="Arial" w:cs="Arial"/>
-        </w:rPr>
-      </w:pPr>
-    </w:p>
-    <w:p>
-      <w:pPr>
-        <w:rPr>
-          <w:rFonts w:hint="default" w:ascii="Arial" w:hAnsi="Arial" w:cs="Arial"/>
-        </w:rPr>
-      </w:pPr>
-    </w:p>
-    <w:p>
-      <w:pPr>
-        <w:rPr>
-          <w:rFonts w:hint="default" w:ascii="Arial" w:hAnsi="Arial" w:cs="Arial"/>
-        </w:rPr>
-      </w:pPr>
-    </w:p>
-    <w:p>
-      <w:pPr>
-        <w:rPr>
-          <w:rFonts w:hint="default" w:ascii="Arial" w:hAnsi="Arial" w:cs="Arial"/>
-        </w:rPr>
-      </w:pPr>
-    </w:p>
-    <w:p>
-      <w:pPr>
-        <w:rPr>
-          <w:rFonts w:hint="default" w:ascii="Arial" w:hAnsi="Arial" w:cs="Arial"/>
-        </w:rPr>
-      </w:pPr>
-    </w:p>
-    <w:p>
-      <w:pPr>
-        <w:rPr>
-          <w:rFonts w:hint="default" w:ascii="Arial" w:hAnsi="Arial" w:cs="Arial"/>
-        </w:rPr>
-      </w:pPr>
-    </w:p>
-    <w:p>
-      <w:pPr>
-        <w:rPr>
-          <w:rFonts w:hint="default" w:ascii="Arial" w:hAnsi="Arial" w:cs="Arial"/>
-        </w:rPr>
-      </w:pPr>
-    </w:p>
-    <w:p>
-      <w:pPr>
-        <w:rPr>
-          <w:rFonts w:hint="default" w:ascii="Arial" w:hAnsi="Arial" w:cs="Arial"/>
-        </w:rPr>
-      </w:pPr>
-    </w:p>
-    <w:p>
-      <w:pPr>
-        <w:rPr>
-          <w:rFonts w:hint="default" w:ascii="Arial" w:hAnsi="Arial" w:cs="Arial"/>
-        </w:rPr>
-      </w:pPr>
-    </w:p>
-    <w:p>
-      <w:pPr>
-        <w:rPr>
-          <w:rFonts w:hint="default" w:ascii="Arial" w:hAnsi="Arial" w:cs="Arial"/>
-        </w:rPr>
-      </w:pPr>
-    </w:p>
-    <w:p>
-      <w:pPr>
-        <w:rPr>
-          <w:rFonts w:hint="default" w:ascii="Arial" w:hAnsi="Arial" w:cs="Arial"/>
-        </w:rPr>
-      </w:pPr>
-    </w:p>
-    <w:p>
-      <w:pPr>
-        <w:rPr>
-          <w:rFonts w:hint="default" w:ascii="Arial" w:hAnsi="Arial" w:cs="Arial"/>
-        </w:rPr>
-      </w:pPr>
-    </w:p>
-    <w:p>
-      <w:pPr>
-        <w:rPr>
-          <w:rFonts w:hint="default" w:ascii="Arial" w:hAnsi="Arial" w:cs="Arial"/>
-        </w:rPr>
-      </w:pPr>
-    </w:p>
-    <w:p>
-      <w:pPr>
-        <w:rPr>
-          <w:rFonts w:hint="default" w:ascii="Arial" w:hAnsi="Arial" w:cs="Arial"/>
-        </w:rPr>
-      </w:pPr>
-    </w:p>
-    <w:p>
-      <w:pPr>
-        <w:rPr>
-          <w:rFonts w:hint="default" w:ascii="Arial" w:hAnsi="Arial" w:cs="Arial"/>
-        </w:rPr>
-      </w:pPr>
-      <w:bookmarkStart w:id="0" w:name="_GoBack"/>
-      <w:bookmarkEnd w:id="0"/>
+        <w:numPr>
+          <w:ilvl w:val="0"/>
+          <w:numId w:val="1"/>
+        </w:numPr>
+        <w:ind w:left="420" w:leftChars="0" w:hanging="420" w:firstLineChars="0"/>
+        <w:jc w:val="center"/>
+        <w:rPr>
+          <w:rFonts w:hint="default" w:ascii="Arial" w:hAnsi="Arial" w:cs="Arial"/>
+        </w:rPr>
+      </w:pPr>
+      <w:r>
+        <w:rPr>
+          <w:rFonts w:hint="default" w:ascii="Arial" w:hAnsi="Arial" w:cs="Arial"/>
+          <w:b/>
+          <w:bCs/>
+          <w:sz w:val="32"/>
+          <w:szCs w:val="32"/>
+          <w:u w:val="single"/>
+          <w:lang w:val="pt-BR"/>
+        </w:rPr>
+        <w:t xml:space="preserve">Diagrama de classes </w:t>
+      </w:r>
+    </w:p>
+    <w:p>
+      <w:pPr>
+        <w:numPr>
+          <w:numId w:val="0"/>
+        </w:numPr>
+        <w:jc w:val="center"/>
+        <w:rPr>
+          <w:rFonts w:hint="default" w:ascii="Arial" w:hAnsi="Arial" w:cs="Arial"/>
+          <w:b/>
+          <w:bCs/>
+          <w:sz w:val="32"/>
+          <w:szCs w:val="32"/>
+          <w:u w:val="single"/>
+          <w:lang w:val="pt-BR"/>
+        </w:rPr>
+      </w:pPr>
+    </w:p>
+    <w:p>
+      <w:pPr>
+        <w:numPr>
+          <w:numId w:val="0"/>
+        </w:numPr>
+        <w:jc w:val="center"/>
+        <w:rPr>
+          <w:rFonts w:hint="default" w:ascii="Arial" w:hAnsi="Arial" w:cs="Arial"/>
+          <w:b/>
+          <w:bCs/>
+          <w:sz w:val="32"/>
+          <w:szCs w:val="32"/>
+          <w:u w:val="single"/>
+          <w:lang w:val="pt-BR"/>
+        </w:rPr>
+      </w:pPr>
+    </w:p>
+    <w:p>
+      <w:pPr>
+        <w:numPr>
+          <w:numId w:val="0"/>
+        </w:numPr>
+        <w:jc w:val="center"/>
+        <w:rPr>
+          <w:rFonts w:hint="default" w:ascii="Arial" w:hAnsi="Arial" w:cs="Arial"/>
+          <w:b/>
+          <w:bCs/>
+          <w:sz w:val="32"/>
+          <w:szCs w:val="32"/>
+          <w:u w:val="single"/>
+          <w:lang w:val="pt-BR"/>
+        </w:rPr>
+      </w:pPr>
+    </w:p>
+    <w:p>
+      <w:pPr>
+        <w:numPr>
+          <w:numId w:val="0"/>
+        </w:numPr>
+        <w:jc w:val="center"/>
+        <w:rPr>
+          <w:rFonts w:hint="default" w:ascii="Arial" w:hAnsi="Arial" w:cs="Arial"/>
+          <w:b/>
+          <w:bCs/>
+          <w:sz w:val="32"/>
+          <w:szCs w:val="32"/>
+          <w:u w:val="single"/>
+          <w:lang w:val="pt-BR"/>
+        </w:rPr>
+      </w:pPr>
+    </w:p>
+    <w:p>
+      <w:pPr>
+        <w:rPr>
+          <w:rFonts w:hint="default" w:ascii="Arial" w:hAnsi="Arial" w:cs="Arial"/>
+          <w:lang w:val="pt-BR"/>
+        </w:rPr>
+      </w:pPr>
+      <w:r>
+        <w:rPr>
+          <w:rFonts w:hint="default" w:ascii="Arial" w:hAnsi="Arial" w:cs="Arial"/>
+          <w:lang w:val="pt-BR"/>
+        </w:rPr>
+        <w:drawing>
+          <wp:inline distT="0" distB="0" distL="114300" distR="114300">
+            <wp:extent cx="5268595" cy="4350385"/>
+            <wp:effectExtent l="0" t="0" r="8255" b="12065"/>
+            <wp:docPr id="1" name="Imagem 1" descr="Captura de Tela (424)"/>
+            <wp:cNvGraphicFramePr>
+              <a:graphicFrameLocks xmlns:a="http://schemas.openxmlformats.org/drawingml/2006/main" noChangeAspect="1"/>
+            </wp:cNvGraphicFramePr>
+            <a:graphic xmlns:a="http://schemas.openxmlformats.org/drawingml/2006/main">
+              <a:graphicData uri="http://schemas.openxmlformats.org/drawingml/2006/picture">
+                <pic:pic xmlns:pic="http://schemas.openxmlformats.org/drawingml/2006/picture">
+                  <pic:nvPicPr>
+                    <pic:cNvPr id="1" name="Imagem 1" descr="Captura de Tela (424)"/>
+                    <pic:cNvPicPr>
+                      <a:picLocks noChangeAspect="1"/>
+                    </pic:cNvPicPr>
+                  </pic:nvPicPr>
+                  <pic:blipFill>
+                    <a:blip r:embed="rId6"/>
+                    <a:stretch>
+                      <a:fillRect/>
+                    </a:stretch>
+                  </pic:blipFill>
+                  <pic:spPr>
+                    <a:xfrm>
+                      <a:off x="0" y="0"/>
+                      <a:ext cx="5268595" cy="4350385"/>
+                    </a:xfrm>
+                    <a:prstGeom prst="rect">
+                      <a:avLst/>
+                    </a:prstGeom>
+                  </pic:spPr>
+                </pic:pic>
+              </a:graphicData>
+            </a:graphic>
+          </wp:inline>
+        </w:drawing>
+      </w:r>
+    </w:p>
+    <w:p>
+      <w:pPr>
+        <w:rPr>
+          <w:rFonts w:hint="default" w:ascii="Arial" w:hAnsi="Arial" w:cs="Arial"/>
+        </w:rPr>
+      </w:pPr>
+    </w:p>
+    <w:p>
+      <w:pPr>
+        <w:rPr>
+          <w:rFonts w:hint="default" w:ascii="Arial" w:hAnsi="Arial" w:cs="Arial"/>
+        </w:rPr>
+      </w:pPr>
+    </w:p>
+    <w:p>
+      <w:pPr>
+        <w:rPr>
+          <w:rFonts w:hint="default" w:ascii="Arial" w:hAnsi="Arial" w:cs="Arial"/>
+        </w:rPr>
+      </w:pPr>
+    </w:p>
+    <w:p>
+      <w:pPr>
+        <w:rPr>
+          <w:rFonts w:hint="default" w:ascii="Arial" w:hAnsi="Arial" w:cs="Arial"/>
+        </w:rPr>
+      </w:pPr>
+    </w:p>
+    <w:p>
+      <w:pPr>
+        <w:rPr>
+          <w:rFonts w:hint="default" w:ascii="Arial" w:hAnsi="Arial" w:cs="Arial"/>
+        </w:rPr>
+      </w:pPr>
+    </w:p>
+    <w:p>
+      <w:pPr>
+        <w:rPr>
+          <w:rFonts w:hint="default" w:ascii="Arial" w:hAnsi="Arial" w:cs="Arial"/>
+        </w:rPr>
+      </w:pPr>
+    </w:p>
+    <w:p>
+      <w:pPr>
+        <w:rPr>
+          <w:rFonts w:hint="default" w:ascii="Arial" w:hAnsi="Arial" w:cs="Arial"/>
+        </w:rPr>
+      </w:pPr>
+    </w:p>
+    <w:p>
+      <w:pPr>
+        <w:rPr>
+          <w:rFonts w:hint="default" w:ascii="Arial" w:hAnsi="Arial" w:cs="Arial"/>
+        </w:rPr>
+      </w:pPr>
+    </w:p>
+    <w:p>
+      <w:pPr>
+        <w:rPr>
+          <w:rFonts w:hint="default" w:ascii="Arial" w:hAnsi="Arial" w:cs="Arial"/>
+        </w:rPr>
+      </w:pPr>
+    </w:p>
+    <w:p>
+      <w:pPr>
+        <w:rPr>
+          <w:rFonts w:hint="default" w:ascii="Arial" w:hAnsi="Arial" w:cs="Arial"/>
+        </w:rPr>
+      </w:pPr>
+    </w:p>
+    <w:p>
+      <w:pPr>
+        <w:rPr>
+          <w:rFonts w:hint="default" w:ascii="Arial" w:hAnsi="Arial" w:cs="Arial"/>
+        </w:rPr>
+      </w:pPr>
+    </w:p>
+    <w:p>
+      <w:pPr>
+        <w:rPr>
+          <w:rFonts w:hint="default" w:ascii="Arial" w:hAnsi="Arial" w:cs="Arial"/>
+        </w:rPr>
+      </w:pPr>
+    </w:p>
+    <w:p>
+      <w:pPr>
+        <w:rPr>
+          <w:rFonts w:hint="default" w:ascii="Arial" w:hAnsi="Arial" w:cs="Arial"/>
+        </w:rPr>
+      </w:pPr>
     </w:p>
     <w:p>
       <w:pPr>

</xml_diff>